<commit_message>
refactor: melhorias para entregas do PID
</commit_message>
<xml_diff>
--- a/Documentação/PID_ Visão Comportamental/PID-Comunicação-v.1.docx
+++ b/Documentação/PID_ Visão Comportamental/PID-Comunicação-v.1.docx
@@ -117,7 +117,31 @@
                 <w:sz w:val="24"/>
                 <w:szCs w:val="24"/>
               </w:rPr>
-              <w:t>08/05/2025</w:t>
+              <w:t>13</w:t>
+            </w:r>
+            <w:r>
+              <w:rPr>
+                <w:rFonts w:ascii="Times New Roman" w:hAnsi="Times New Roman" w:cs="Times New Roman"/>
+                <w:sz w:val="24"/>
+                <w:szCs w:val="24"/>
+              </w:rPr>
+              <w:t>/0</w:t>
+            </w:r>
+            <w:r>
+              <w:rPr>
+                <w:rFonts w:ascii="Times New Roman" w:hAnsi="Times New Roman" w:cs="Times New Roman"/>
+                <w:sz w:val="24"/>
+                <w:szCs w:val="24"/>
+              </w:rPr>
+              <w:t>6</w:t>
+            </w:r>
+            <w:r>
+              <w:rPr>
+                <w:rFonts w:ascii="Times New Roman" w:hAnsi="Times New Roman" w:cs="Times New Roman"/>
+                <w:sz w:val="24"/>
+                <w:szCs w:val="24"/>
+              </w:rPr>
+              <w:t>/2025</w:t>
             </w:r>
           </w:p>
         </w:tc>
@@ -701,7 +725,25 @@
                 <w:sz w:val="24"/>
                 <w:szCs w:val="24"/>
               </w:rPr>
-              <w:t>Paciente autenticado no portal.</w:t>
+              <w:t xml:space="preserve">Paciente autenticado no </w:t>
+            </w:r>
+            <w:r>
+              <w:rPr>
+                <w:rFonts w:eastAsia="Times New Roman"/>
+                <w:color w:val="auto"/>
+                <w:sz w:val="24"/>
+                <w:szCs w:val="24"/>
+              </w:rPr>
+              <w:t>sistema</w:t>
+            </w:r>
+            <w:r>
+              <w:rPr>
+                <w:rFonts w:eastAsia="Times New Roman"/>
+                <w:color w:val="auto"/>
+                <w:sz w:val="24"/>
+                <w:szCs w:val="24"/>
+              </w:rPr>
+              <w:t>.</w:t>
             </w:r>
           </w:p>
           <w:p>
@@ -806,7 +848,25 @@
                 <w:sz w:val="24"/>
                 <w:szCs w:val="24"/>
               </w:rPr>
-              <w:t>Mensagem entregue na caixa do médico.</w:t>
+              <w:t>Mensagem entregue na caixa</w:t>
+            </w:r>
+            <w:r>
+              <w:rPr>
+                <w:rFonts w:eastAsia="Times New Roman"/>
+                <w:color w:val="auto"/>
+                <w:sz w:val="24"/>
+                <w:szCs w:val="24"/>
+              </w:rPr>
+              <w:t xml:space="preserve"> de entrada</w:t>
+            </w:r>
+            <w:r>
+              <w:rPr>
+                <w:rFonts w:eastAsia="Times New Roman"/>
+                <w:color w:val="auto"/>
+                <w:sz w:val="24"/>
+                <w:szCs w:val="24"/>
+              </w:rPr>
+              <w:t xml:space="preserve"> do médico.</w:t>
             </w:r>
           </w:p>
         </w:tc>
@@ -919,7 +979,15 @@
                 <w:sz w:val="24"/>
                 <w:szCs w:val="24"/>
               </w:rPr>
-              <w:t>Seleciona médico e escreve a mensagem.</w:t>
+              <w:t>Acessa a funcionalidade “Enviar Mensagem”</w:t>
+            </w:r>
+            <w:r>
+              <w:rPr>
+                <w:color w:val="auto"/>
+                <w:sz w:val="24"/>
+                <w:szCs w:val="24"/>
+              </w:rPr>
+              <w:t>.</w:t>
             </w:r>
           </w:p>
         </w:tc>
@@ -944,32 +1012,373 @@
                 <w:szCs w:val="24"/>
               </w:rPr>
             </w:pPr>
-            <w:r>
-              <w:rPr>
-                <w:rFonts w:eastAsia="Times New Roman"/>
-                <w:color w:val="auto"/>
-                <w:sz w:val="24"/>
-                <w:szCs w:val="24"/>
-              </w:rPr>
-              <w:t xml:space="preserve">2. </w:t>
-            </w:r>
-            <w:r>
-              <w:rPr>
-                <w:rFonts w:eastAsia="Times New Roman"/>
-                <w:color w:val="auto"/>
-                <w:sz w:val="24"/>
-                <w:szCs w:val="24"/>
-              </w:rPr>
-              <w:t>Armazena mensagem e notifica médico</w:t>
-            </w:r>
-            <w:r>
-              <w:rPr>
-                <w:rFonts w:eastAsia="Times New Roman"/>
-                <w:color w:val="auto"/>
-                <w:sz w:val="24"/>
-                <w:szCs w:val="24"/>
-              </w:rPr>
-              <w:t>.</w:t>
+          </w:p>
+        </w:tc>
+      </w:tr>
+      <w:tr>
+        <w:tc>
+          <w:tcPr>
+            <w:tcW w:w="2381" w:type="dxa"/>
+            <w:tcBorders>
+              <w:top w:val="single" w:sz="4" w:space="0" w:color="000000"/>
+              <w:left w:val="single" w:sz="4" w:space="0" w:color="000000"/>
+              <w:bottom w:val="single" w:sz="4" w:space="0" w:color="000000"/>
+              <w:right w:val="single" w:sz="4" w:space="0" w:color="000000"/>
+            </w:tcBorders>
+          </w:tcPr>
+          <w:tbl>
+            <w:tblPr>
+              <w:tblW w:w="4156" w:type="dxa"/>
+              <w:tblCellSpacing w:w="15" w:type="dxa"/>
+              <w:tblCellMar>
+                <w:top w:w="15" w:type="dxa"/>
+                <w:left w:w="15" w:type="dxa"/>
+                <w:bottom w:w="15" w:type="dxa"/>
+                <w:right w:w="15" w:type="dxa"/>
+              </w:tblCellMar>
+              <w:tblLook w:val="04A0" w:firstRow="1" w:lastRow="0" w:firstColumn="1" w:lastColumn="0" w:noHBand="0" w:noVBand="1"/>
+            </w:tblPr>
+            <w:tblGrid>
+              <w:gridCol w:w="4156"/>
+            </w:tblGrid>
+            <w:tr>
+              <w:trPr>
+                <w:tblCellSpacing w:w="15" w:type="dxa"/>
+              </w:trPr>
+              <w:tc>
+                <w:tcPr>
+                  <w:tcW w:w="4096" w:type="dxa"/>
+                  <w:vAlign w:val="center"/>
+                  <w:hideMark/>
+                </w:tcPr>
+                <w:p>
+                  <w:pPr>
+                    <w:pStyle w:val="Normal2"/>
+                    <w:rPr>
+                      <w:sz w:val="24"/>
+                      <w:szCs w:val="24"/>
+                    </w:rPr>
+                  </w:pPr>
+                  <w:r>
+                    <w:rPr>
+                      <w:sz w:val="24"/>
+                      <w:szCs w:val="24"/>
+                    </w:rPr>
+                    <w:t>2.</w:t>
+                  </w:r>
+                  <w:r>
+                    <w:rPr>
+                      <w:sz w:val="24"/>
+                      <w:szCs w:val="24"/>
+                    </w:rPr>
+                    <w:t xml:space="preserve">Seleciona o </w:t>
+                  </w:r>
+                </w:p>
+                <w:p>
+                  <w:pPr>
+                    <w:pStyle w:val="Normal2"/>
+                    <w:rPr>
+                      <w:sz w:val="24"/>
+                      <w:szCs w:val="24"/>
+                    </w:rPr>
+                  </w:pPr>
+                  <w:r>
+                    <w:rPr>
+                      <w:sz w:val="24"/>
+                      <w:szCs w:val="24"/>
+                    </w:rPr>
+                    <w:t xml:space="preserve">médico destinatário </w:t>
+                  </w:r>
+                </w:p>
+                <w:p>
+                  <w:pPr>
+                    <w:pStyle w:val="Normal2"/>
+                    <w:rPr>
+                      <w:sz w:val="24"/>
+                      <w:szCs w:val="24"/>
+                    </w:rPr>
+                  </w:pPr>
+                  <w:r>
+                    <w:rPr>
+                      <w:sz w:val="24"/>
+                      <w:szCs w:val="24"/>
+                    </w:rPr>
+                    <w:t>vinculado</w:t>
+                  </w:r>
+                  <w:r>
+                    <w:rPr>
+                      <w:sz w:val="24"/>
+                      <w:szCs w:val="24"/>
+                    </w:rPr>
+                    <w:t>.</w:t>
+                  </w:r>
+                </w:p>
+              </w:tc>
+            </w:tr>
+          </w:tbl>
+          <w:p>
+            <w:pPr>
+              <w:pStyle w:val="Normal2"/>
+              <w:rPr>
+                <w:color w:val="auto"/>
+                <w:sz w:val="24"/>
+                <w:szCs w:val="24"/>
+              </w:rPr>
+            </w:pPr>
+          </w:p>
+        </w:tc>
+        <w:tc>
+          <w:tcPr>
+            <w:tcW w:w="6641" w:type="dxa"/>
+            <w:tcBorders>
+              <w:top w:val="single" w:sz="4" w:space="0" w:color="000000"/>
+              <w:left w:val="single" w:sz="4" w:space="0" w:color="000000"/>
+              <w:bottom w:val="single" w:sz="4" w:space="0" w:color="000000"/>
+              <w:right w:val="single" w:sz="4" w:space="0" w:color="000000"/>
+            </w:tcBorders>
+          </w:tcPr>
+          <w:p>
+            <w:pPr>
+              <w:pStyle w:val="Normal2"/>
+              <w:rPr>
+                <w:rFonts w:eastAsia="Times New Roman"/>
+                <w:color w:val="auto"/>
+                <w:sz w:val="24"/>
+                <w:szCs w:val="24"/>
+              </w:rPr>
+            </w:pPr>
+          </w:p>
+        </w:tc>
+      </w:tr>
+      <w:tr>
+        <w:tc>
+          <w:tcPr>
+            <w:tcW w:w="2381" w:type="dxa"/>
+            <w:tcBorders>
+              <w:top w:val="single" w:sz="4" w:space="0" w:color="000000"/>
+              <w:left w:val="single" w:sz="4" w:space="0" w:color="000000"/>
+              <w:bottom w:val="single" w:sz="4" w:space="0" w:color="000000"/>
+              <w:right w:val="single" w:sz="4" w:space="0" w:color="000000"/>
+            </w:tcBorders>
+          </w:tcPr>
+          <w:p>
+            <w:pPr>
+              <w:pStyle w:val="Normal2"/>
+              <w:rPr>
+                <w:color w:val="auto"/>
+                <w:sz w:val="24"/>
+                <w:szCs w:val="24"/>
+              </w:rPr>
+            </w:pPr>
+            <w:r>
+              <w:rPr>
+                <w:color w:val="auto"/>
+                <w:sz w:val="24"/>
+                <w:szCs w:val="24"/>
+              </w:rPr>
+              <w:t>3. Escreve a mensagem no campo de texto: assunto e corpo da mensagem</w:t>
+            </w:r>
+          </w:p>
+        </w:tc>
+        <w:tc>
+          <w:tcPr>
+            <w:tcW w:w="6641" w:type="dxa"/>
+            <w:tcBorders>
+              <w:top w:val="single" w:sz="4" w:space="0" w:color="000000"/>
+              <w:left w:val="single" w:sz="4" w:space="0" w:color="000000"/>
+              <w:bottom w:val="single" w:sz="4" w:space="0" w:color="000000"/>
+              <w:right w:val="single" w:sz="4" w:space="0" w:color="000000"/>
+            </w:tcBorders>
+          </w:tcPr>
+          <w:p>
+            <w:pPr>
+              <w:pStyle w:val="Normal2"/>
+              <w:rPr>
+                <w:rFonts w:eastAsia="Times New Roman"/>
+                <w:color w:val="auto"/>
+                <w:sz w:val="24"/>
+                <w:szCs w:val="24"/>
+              </w:rPr>
+            </w:pPr>
+          </w:p>
+        </w:tc>
+      </w:tr>
+      <w:tr>
+        <w:tc>
+          <w:tcPr>
+            <w:tcW w:w="2381" w:type="dxa"/>
+            <w:tcBorders>
+              <w:top w:val="single" w:sz="4" w:space="0" w:color="000000"/>
+              <w:left w:val="single" w:sz="4" w:space="0" w:color="000000"/>
+              <w:bottom w:val="single" w:sz="4" w:space="0" w:color="000000"/>
+              <w:right w:val="single" w:sz="4" w:space="0" w:color="000000"/>
+            </w:tcBorders>
+          </w:tcPr>
+          <w:p>
+            <w:pPr>
+              <w:pStyle w:val="Normal2"/>
+              <w:rPr>
+                <w:color w:val="auto"/>
+                <w:sz w:val="24"/>
+                <w:szCs w:val="24"/>
+              </w:rPr>
+            </w:pPr>
+            <w:r>
+              <w:rPr>
+                <w:color w:val="auto"/>
+                <w:sz w:val="24"/>
+                <w:szCs w:val="24"/>
+              </w:rPr>
+              <w:t xml:space="preserve">4. </w:t>
+            </w:r>
+            <w:r>
+              <w:rPr>
+                <w:color w:val="auto"/>
+                <w:sz w:val="24"/>
+                <w:szCs w:val="24"/>
+              </w:rPr>
+              <w:t>Clica em “Enviar”</w:t>
+            </w:r>
+          </w:p>
+          <w:tbl>
+            <w:tblPr>
+              <w:tblW w:w="0" w:type="auto"/>
+              <w:tblCellSpacing w:w="15" w:type="dxa"/>
+              <w:tblCellMar>
+                <w:top w:w="15" w:type="dxa"/>
+                <w:left w:w="15" w:type="dxa"/>
+                <w:bottom w:w="15" w:type="dxa"/>
+                <w:right w:w="15" w:type="dxa"/>
+              </w:tblCellMar>
+              <w:tblLook w:val="04A0" w:firstRow="1" w:lastRow="0" w:firstColumn="1" w:lastColumn="0" w:noHBand="0" w:noVBand="1"/>
+            </w:tblPr>
+            <w:tblGrid>
+              <w:gridCol w:w="1863"/>
+            </w:tblGrid>
+            <w:tr>
+              <w:trPr>
+                <w:tblCellSpacing w:w="15" w:type="dxa"/>
+              </w:trPr>
+              <w:tc>
+                <w:tcPr>
+                  <w:tcW w:w="1803" w:type="dxa"/>
+                  <w:vAlign w:val="center"/>
+                  <w:hideMark/>
+                </w:tcPr>
+                <w:p>
+                  <w:pPr>
+                    <w:pStyle w:val="Normal2"/>
+                    <w:spacing w:line="240" w:lineRule="auto"/>
+                    <w:rPr>
+                      <w:sz w:val="24"/>
+                      <w:szCs w:val="24"/>
+                    </w:rPr>
+                  </w:pPr>
+                </w:p>
+              </w:tc>
+            </w:tr>
+          </w:tbl>
+          <w:p>
+            <w:pPr>
+              <w:pStyle w:val="Normal2"/>
+              <w:rPr>
+                <w:color w:val="auto"/>
+                <w:sz w:val="24"/>
+                <w:szCs w:val="24"/>
+              </w:rPr>
+            </w:pPr>
+          </w:p>
+        </w:tc>
+        <w:tc>
+          <w:tcPr>
+            <w:tcW w:w="6641" w:type="dxa"/>
+            <w:tcBorders>
+              <w:top w:val="single" w:sz="4" w:space="0" w:color="000000"/>
+              <w:left w:val="single" w:sz="4" w:space="0" w:color="000000"/>
+              <w:bottom w:val="single" w:sz="4" w:space="0" w:color="000000"/>
+              <w:right w:val="single" w:sz="4" w:space="0" w:color="000000"/>
+            </w:tcBorders>
+          </w:tcPr>
+          <w:p>
+            <w:pPr>
+              <w:pStyle w:val="Normal2"/>
+              <w:rPr>
+                <w:rFonts w:eastAsia="Times New Roman"/>
+                <w:color w:val="auto"/>
+                <w:sz w:val="24"/>
+                <w:szCs w:val="24"/>
+              </w:rPr>
+            </w:pPr>
+          </w:p>
+        </w:tc>
+      </w:tr>
+      <w:tr>
+        <w:tc>
+          <w:tcPr>
+            <w:tcW w:w="2381" w:type="dxa"/>
+            <w:tcBorders>
+              <w:top w:val="single" w:sz="4" w:space="0" w:color="000000"/>
+              <w:left w:val="single" w:sz="4" w:space="0" w:color="000000"/>
+              <w:bottom w:val="single" w:sz="4" w:space="0" w:color="000000"/>
+              <w:right w:val="single" w:sz="4" w:space="0" w:color="000000"/>
+            </w:tcBorders>
+          </w:tcPr>
+          <w:p>
+            <w:pPr>
+              <w:pStyle w:val="Normal2"/>
+              <w:rPr>
+                <w:color w:val="auto"/>
+                <w:sz w:val="24"/>
+                <w:szCs w:val="24"/>
+              </w:rPr>
+            </w:pPr>
+          </w:p>
+        </w:tc>
+        <w:tc>
+          <w:tcPr>
+            <w:tcW w:w="6641" w:type="dxa"/>
+            <w:tcBorders>
+              <w:top w:val="single" w:sz="4" w:space="0" w:color="000000"/>
+              <w:left w:val="single" w:sz="4" w:space="0" w:color="000000"/>
+              <w:bottom w:val="single" w:sz="4" w:space="0" w:color="000000"/>
+              <w:right w:val="single" w:sz="4" w:space="0" w:color="000000"/>
+            </w:tcBorders>
+          </w:tcPr>
+          <w:p>
+            <w:pPr>
+              <w:pStyle w:val="Normal2"/>
+              <w:rPr>
+                <w:rFonts w:eastAsia="Times New Roman"/>
+                <w:color w:val="auto"/>
+                <w:sz w:val="24"/>
+                <w:szCs w:val="24"/>
+              </w:rPr>
+            </w:pPr>
+            <w:r>
+              <w:rPr>
+                <w:rFonts w:eastAsia="Times New Roman"/>
+                <w:color w:val="auto"/>
+                <w:sz w:val="24"/>
+                <w:szCs w:val="24"/>
+              </w:rPr>
+              <w:t>5.</w:t>
+            </w:r>
+            <w:r>
+              <w:rPr>
+                <w:color w:val="auto"/>
+                <w:sz w:val="22"/>
+                <w:szCs w:val="22"/>
+              </w:rPr>
+              <w:t xml:space="preserve"> </w:t>
+            </w:r>
+            <w:r>
+              <w:rPr>
+                <w:rFonts w:eastAsia="Times New Roman"/>
+                <w:color w:val="auto"/>
+                <w:sz w:val="24"/>
+                <w:szCs w:val="24"/>
+              </w:rPr>
+              <w:t>Valida vínculo com o médico</w:t>
             </w:r>
           </w:p>
         </w:tc>
@@ -996,22 +1405,6 @@
                 <w:szCs w:val="24"/>
               </w:rPr>
             </w:pPr>
-            <w:r>
-              <w:rPr>
-                <w:color w:val="auto"/>
-                <w:sz w:val="24"/>
-                <w:szCs w:val="24"/>
-              </w:rPr>
-              <w:t xml:space="preserve">3. </w:t>
-            </w:r>
-            <w:r>
-              <w:rPr>
-                <w:color w:val="auto"/>
-                <w:sz w:val="24"/>
-                <w:szCs w:val="24"/>
-              </w:rPr>
-              <w:t>Envia mensagem</w:t>
-            </w:r>
           </w:p>
         </w:tc>
         <w:tc>
@@ -1038,15 +1431,91 @@
                 <w:sz w:val="24"/>
                 <w:szCs w:val="24"/>
               </w:rPr>
-              <w:t xml:space="preserve">4. </w:t>
-            </w:r>
-            <w:r>
-              <w:rPr>
-                <w:color w:val="auto"/>
-                <w:sz w:val="24"/>
-                <w:szCs w:val="24"/>
-              </w:rPr>
-              <w:t>Exibe confirmação: “Mensagem enviada com sucesso.”</w:t>
+              <w:t>6</w:t>
+            </w:r>
+            <w:r>
+              <w:rPr>
+                <w:color w:val="auto"/>
+                <w:sz w:val="24"/>
+                <w:szCs w:val="24"/>
+              </w:rPr>
+              <w:t>.Gera notificação para o médico</w:t>
+            </w:r>
+          </w:p>
+        </w:tc>
+      </w:tr>
+      <w:tr>
+        <w:tc>
+          <w:tcPr>
+            <w:tcW w:w="2381" w:type="dxa"/>
+            <w:tcBorders>
+              <w:top w:val="single" w:sz="4" w:space="0" w:color="000000"/>
+              <w:left w:val="single" w:sz="4" w:space="0" w:color="000000"/>
+              <w:bottom w:val="single" w:sz="4" w:space="0" w:color="000000"/>
+              <w:right w:val="single" w:sz="4" w:space="0" w:color="000000"/>
+            </w:tcBorders>
+          </w:tcPr>
+          <w:p>
+            <w:pPr>
+              <w:pStyle w:val="Normal2"/>
+              <w:rPr>
+                <w:rFonts w:eastAsia="Times New Roman"/>
+                <w:color w:val="auto"/>
+                <w:sz w:val="24"/>
+                <w:szCs w:val="24"/>
+              </w:rPr>
+            </w:pPr>
+          </w:p>
+        </w:tc>
+        <w:tc>
+          <w:tcPr>
+            <w:tcW w:w="6641" w:type="dxa"/>
+            <w:tcBorders>
+              <w:top w:val="single" w:sz="4" w:space="0" w:color="000000"/>
+              <w:left w:val="single" w:sz="4" w:space="0" w:color="000000"/>
+              <w:bottom w:val="single" w:sz="4" w:space="0" w:color="000000"/>
+              <w:right w:val="single" w:sz="4" w:space="0" w:color="000000"/>
+            </w:tcBorders>
+          </w:tcPr>
+          <w:p>
+            <w:pPr>
+              <w:rPr>
+                <w:color w:val="auto"/>
+                <w:sz w:val="24"/>
+                <w:szCs w:val="24"/>
+              </w:rPr>
+            </w:pPr>
+            <w:r>
+              <w:rPr>
+                <w:color w:val="auto"/>
+                <w:sz w:val="24"/>
+                <w:szCs w:val="24"/>
+              </w:rPr>
+              <w:t>7</w:t>
+            </w:r>
+            <w:r>
+              <w:rPr>
+                <w:color w:val="auto"/>
+                <w:sz w:val="24"/>
+                <w:szCs w:val="24"/>
+              </w:rPr>
+              <w:t>.</w:t>
+            </w:r>
+            <w:r>
+              <w:rPr>
+                <w:color w:val="auto"/>
+                <w:sz w:val="22"/>
+                <w:szCs w:val="22"/>
+              </w:rPr>
+              <w:t xml:space="preserve"> </w:t>
+            </w:r>
+            <w:r>
+              <w:rPr>
+                <w:color w:val="auto"/>
+                <w:sz w:val="24"/>
+                <w:szCs w:val="24"/>
+              </w:rPr>
+              <w:t>Exibe a mensagem: “Mensagem enviada com sucesso.”</w:t>
             </w:r>
           </w:p>
         </w:tc>
@@ -1191,7 +1660,21 @@
           <w:szCs w:val="24"/>
         </w:rPr>
         <w:br/>
-        <w:t>→ Interrompe o cadastro até correção.</w:t>
+        <w:t xml:space="preserve">→ Interrompe o </w:t>
+      </w:r>
+      <w:r>
+        <w:rPr>
+          <w:sz w:val="24"/>
+          <w:szCs w:val="24"/>
+        </w:rPr>
+        <w:t>envio da mensagem</w:t>
+      </w:r>
+      <w:r>
+        <w:rPr>
+          <w:sz w:val="24"/>
+          <w:szCs w:val="24"/>
+        </w:rPr>
+        <w:t>.</w:t>
       </w:r>
       <w:bookmarkEnd w:id="0"/>
     </w:p>

</xml_diff>